<commit_message>
Update relation and diagrams
</commit_message>
<xml_diff>
--- a/log/Relazione Andrea.docx
+++ b/log/Relazione Andrea.docx
@@ -47,15 +47,7 @@
         <w:t>Sprint Backlog</w:t>
       </w:r>
       <w:r>
-        <w:t xml:space="preserve">, al membro </w:t>
-      </w:r>
-      <w:proofErr w:type="gramStart"/>
-      <w:r>
-        <w:t>del team</w:t>
-      </w:r>
-      <w:proofErr w:type="gramEnd"/>
-      <w:r>
-        <w:t xml:space="preserve"> in questione sono stati assegnati i seguenti task: </w:t>
+        <w:t xml:space="preserve">, al membro del team in questione sono stati assegnati i seguenti task: </w:t>
       </w:r>
     </w:p>
     <w:p>
@@ -107,11 +99,19 @@
           <w:rFonts w:cstheme="minorHAnsi"/>
         </w:rPr>
       </w:pPr>
+      <w:proofErr w:type="spellStart"/>
       <w:r>
         <w:rPr>
           <w:rFonts w:cstheme="minorHAnsi"/>
         </w:rPr>
-        <w:t>View:</w:t>
+        <w:t>View</w:t>
+      </w:r>
+      <w:proofErr w:type="spellEnd"/>
+      <w:r>
+        <w:rPr>
+          <w:rFonts w:cstheme="minorHAnsi"/>
+        </w:rPr>
+        <w:t>:</w:t>
       </w:r>
       <w:r>
         <w:rPr>
@@ -138,11 +138,19 @@
           <w:rFonts w:cstheme="minorHAnsi"/>
         </w:rPr>
       </w:pPr>
+      <w:proofErr w:type="spellStart"/>
       <w:r>
         <w:rPr>
           <w:rFonts w:cstheme="minorHAnsi"/>
         </w:rPr>
-        <w:t xml:space="preserve">View: Combattimento; </w:t>
+        <w:t>View</w:t>
+      </w:r>
+      <w:proofErr w:type="spellEnd"/>
+      <w:r>
+        <w:rPr>
+          <w:rFonts w:cstheme="minorHAnsi"/>
+        </w:rPr>
+        <w:t xml:space="preserve">: Combattimento; </w:t>
       </w:r>
     </w:p>
     <w:p>
@@ -4263,7 +4271,21 @@
         <w:rPr>
           <w:lang w:eastAsia="it-IT"/>
         </w:rPr>
-        <w:t>che per la realizzazione delle view si è deciso di far uso delle interfacce AWT e Swing.</w:t>
+        <w:t xml:space="preserve">che per la realizzazione delle </w:t>
+      </w:r>
+      <w:proofErr w:type="spellStart"/>
+      <w:r>
+        <w:rPr>
+          <w:lang w:eastAsia="it-IT"/>
+        </w:rPr>
+        <w:t>view</w:t>
+      </w:r>
+      <w:proofErr w:type="spellEnd"/>
+      <w:r>
+        <w:rPr>
+          <w:lang w:eastAsia="it-IT"/>
+        </w:rPr>
+        <w:t xml:space="preserve"> si è deciso di far uso delle interfacce AWT e Swing.</w:t>
       </w:r>
       <w:r>
         <w:rPr>
@@ -4276,7 +4298,21 @@
         <w:rPr>
           <w:lang w:eastAsia="it-IT"/>
         </w:rPr>
-        <w:t>a finestra del gioco deve essere una sola, pertanto, in vista delle duplici view, World e Combattimento, è stata stabilita un’astrazione in modo tale che le possa racchiudere tutte:</w:t>
+        <w:t xml:space="preserve">a finestra del gioco deve essere una sola, pertanto, in vista delle duplici </w:t>
+      </w:r>
+      <w:proofErr w:type="spellStart"/>
+      <w:r>
+        <w:rPr>
+          <w:lang w:eastAsia="it-IT"/>
+        </w:rPr>
+        <w:t>view</w:t>
+      </w:r>
+      <w:proofErr w:type="spellEnd"/>
+      <w:r>
+        <w:rPr>
+          <w:lang w:eastAsia="it-IT"/>
+        </w:rPr>
+        <w:t>, World e Combattimento, è stata stabilita un’astrazione in modo tale che le possa racchiudere tutte:</w:t>
       </w:r>
     </w:p>
     <w:p>
@@ -4421,13 +4457,22 @@
         </w:rPr>
         <w:br/>
       </w:r>
+      <w:proofErr w:type="spellStart"/>
       <w:proofErr w:type="gramStart"/>
       <w:r>
         <w:rPr>
           <w:rFonts w:ascii="Courier New" w:hAnsi="Courier New" w:cs="Courier New"/>
           <w:lang w:eastAsia="it-IT"/>
         </w:rPr>
-        <w:t>setGamePanel(</w:t>
+        <w:t>setGamePanel</w:t>
+      </w:r>
+      <w:proofErr w:type="spellEnd"/>
+      <w:r>
+        <w:rPr>
+          <w:rFonts w:ascii="Courier New" w:hAnsi="Courier New" w:cs="Courier New"/>
+          <w:lang w:eastAsia="it-IT"/>
+        </w:rPr>
+        <w:t>(</w:t>
       </w:r>
       <w:proofErr w:type="gramEnd"/>
       <w:r>
@@ -4449,12 +4494,21 @@
         </w:rPr>
         <w:br/>
       </w:r>
+      <w:proofErr w:type="spellStart"/>
       <w:r>
         <w:rPr>
           <w:rFonts w:ascii="Courier New" w:hAnsi="Courier New" w:cs="Courier New"/>
           <w:lang w:eastAsia="it-IT"/>
         </w:rPr>
-        <w:t>getWindow()</w:t>
+        <w:t>getWindow</w:t>
+      </w:r>
+      <w:proofErr w:type="spellEnd"/>
+      <w:r>
+        <w:rPr>
+          <w:rFonts w:ascii="Courier New" w:hAnsi="Courier New" w:cs="Courier New"/>
+          <w:lang w:eastAsia="it-IT"/>
+        </w:rPr>
+        <w:t>()</w:t>
       </w:r>
       <w:r>
         <w:rPr>
@@ -4481,6 +4535,7 @@
         </w:rPr>
         <w:t xml:space="preserve">La classe </w:t>
       </w:r>
+      <w:proofErr w:type="spellStart"/>
       <w:r>
         <w:rPr>
           <w:rFonts w:ascii="Courier New" w:hAnsi="Courier New" w:cs="Courier New"/>
@@ -4488,6 +4543,7 @@
         </w:rPr>
         <w:t>GamePanel</w:t>
       </w:r>
+      <w:proofErr w:type="spellEnd"/>
       <w:r>
         <w:rPr>
           <w:lang w:eastAsia="it-IT"/>
@@ -4500,13 +4556,22 @@
         </w:rPr>
         <w:br/>
       </w:r>
+      <w:proofErr w:type="spellStart"/>
       <w:proofErr w:type="gramStart"/>
       <w:r>
         <w:rPr>
           <w:rFonts w:ascii="Courier New" w:hAnsi="Courier New" w:cs="Courier New"/>
           <w:lang w:eastAsia="it-IT"/>
         </w:rPr>
-        <w:t>setPanel(</w:t>
+        <w:t>setPanel</w:t>
+      </w:r>
+      <w:proofErr w:type="spellEnd"/>
+      <w:r>
+        <w:rPr>
+          <w:rFonts w:ascii="Courier New" w:hAnsi="Courier New" w:cs="Courier New"/>
+          <w:lang w:eastAsia="it-IT"/>
+        </w:rPr>
+        <w:t>(</w:t>
       </w:r>
       <w:proofErr w:type="gramEnd"/>
       <w:r>
@@ -4528,12 +4593,21 @@
         </w:rPr>
         <w:br/>
       </w:r>
+      <w:proofErr w:type="spellStart"/>
       <w:r>
         <w:rPr>
           <w:rFonts w:ascii="Courier New" w:hAnsi="Courier New" w:cs="Courier New"/>
           <w:lang w:eastAsia="it-IT"/>
         </w:rPr>
-        <w:t>scaleTale()</w:t>
+        <w:t>scaleTale</w:t>
+      </w:r>
+      <w:proofErr w:type="spellEnd"/>
+      <w:r>
+        <w:rPr>
+          <w:rFonts w:ascii="Courier New" w:hAnsi="Courier New" w:cs="Courier New"/>
+          <w:lang w:eastAsia="it-IT"/>
+        </w:rPr>
+        <w:t>()</w:t>
       </w:r>
       <w:r>
         <w:rPr>
@@ -4553,12 +4627,21 @@
         </w:rPr>
         <w:br/>
       </w:r>
+      <w:proofErr w:type="spellStart"/>
       <w:r>
         <w:rPr>
           <w:rFonts w:ascii="Courier New" w:hAnsi="Courier New" w:cs="Courier New"/>
           <w:lang w:eastAsia="it-IT"/>
         </w:rPr>
-        <w:t>getMaxRow()</w:t>
+        <w:t>getMaxRow</w:t>
+      </w:r>
+      <w:proofErr w:type="spellEnd"/>
+      <w:r>
+        <w:rPr>
+          <w:rFonts w:ascii="Courier New" w:hAnsi="Courier New" w:cs="Courier New"/>
+          <w:lang w:eastAsia="it-IT"/>
+        </w:rPr>
+        <w:t>()</w:t>
       </w:r>
       <w:r>
         <w:rPr>
@@ -4578,6 +4661,7 @@
         </w:rPr>
         <w:br/>
       </w:r>
+      <w:proofErr w:type="spellStart"/>
       <w:r>
         <w:rPr>
           <w:rFonts w:ascii="Courier New" w:hAnsi="Courier New" w:cs="Courier New"/>
@@ -4592,6 +4676,7 @@
         </w:rPr>
         <w:t>Col</w:t>
       </w:r>
+      <w:proofErr w:type="spellEnd"/>
       <w:r>
         <w:rPr>
           <w:rFonts w:ascii="Courier New" w:hAnsi="Courier New" w:cs="Courier New"/>
@@ -4624,7 +4709,21 @@
         <w:rPr>
           <w:lang w:eastAsia="it-IT"/>
         </w:rPr>
-        <w:t xml:space="preserve">Per la View: World </w:t>
+        <w:t xml:space="preserve">Per la </w:t>
+      </w:r>
+      <w:proofErr w:type="spellStart"/>
+      <w:r>
+        <w:rPr>
+          <w:lang w:eastAsia="it-IT"/>
+        </w:rPr>
+        <w:t>View</w:t>
+      </w:r>
+      <w:proofErr w:type="spellEnd"/>
+      <w:r>
+        <w:rPr>
+          <w:lang w:eastAsia="it-IT"/>
+        </w:rPr>
+        <w:t xml:space="preserve">: World </w:t>
       </w:r>
       <w:r>
         <w:rPr>
@@ -4632,13 +4731,22 @@
         </w:rPr>
         <w:t xml:space="preserve">lo schema si basa semplicemente su un semplice pannello, il quale richiama i metodi </w:t>
       </w:r>
+      <w:proofErr w:type="spellStart"/>
       <w:proofErr w:type="gramStart"/>
       <w:r>
         <w:rPr>
           <w:rFonts w:ascii="Courier New" w:hAnsi="Courier New" w:cs="Courier New"/>
           <w:lang w:eastAsia="it-IT"/>
         </w:rPr>
-        <w:t>getMaxRow(</w:t>
+        <w:t>getMaxRow</w:t>
+      </w:r>
+      <w:proofErr w:type="spellEnd"/>
+      <w:r>
+        <w:rPr>
+          <w:rFonts w:ascii="Courier New" w:hAnsi="Courier New" w:cs="Courier New"/>
+          <w:lang w:eastAsia="it-IT"/>
+        </w:rPr>
+        <w:t>(</w:t>
       </w:r>
       <w:proofErr w:type="gramEnd"/>
       <w:r>
@@ -4660,6 +4768,7 @@
         </w:rPr>
         <w:t xml:space="preserve"> </w:t>
       </w:r>
+      <w:proofErr w:type="spellStart"/>
       <w:r>
         <w:rPr>
           <w:rFonts w:ascii="Courier New" w:hAnsi="Courier New" w:cs="Courier New"/>
@@ -4674,6 +4783,7 @@
         </w:rPr>
         <w:t>Col</w:t>
       </w:r>
+      <w:proofErr w:type="spellEnd"/>
       <w:r>
         <w:rPr>
           <w:rFonts w:ascii="Courier New" w:hAnsi="Courier New" w:cs="Courier New"/>
@@ -9023,8 +9133,16 @@
         <w:rPr>
           <w:lang w:eastAsia="it-IT"/>
         </w:rPr>
-        <w:t xml:space="preserve"> la View</w:t>
-      </w:r>
+        <w:t xml:space="preserve"> la </w:t>
+      </w:r>
+      <w:proofErr w:type="spellStart"/>
+      <w:r>
+        <w:rPr>
+          <w:lang w:eastAsia="it-IT"/>
+        </w:rPr>
+        <w:t>View</w:t>
+      </w:r>
+      <w:proofErr w:type="spellEnd"/>
       <w:r>
         <w:rPr>
           <w:lang w:eastAsia="it-IT"/>
@@ -9115,6 +9233,7 @@
         </w:rPr>
         <w:t xml:space="preserve">, nella classe </w:t>
       </w:r>
+      <w:proofErr w:type="spellStart"/>
       <w:r>
         <w:rPr>
           <w:rFonts w:ascii="Courier New" w:hAnsi="Courier New" w:cs="Courier New"/>
@@ -9122,6 +9241,7 @@
         </w:rPr>
         <w:t>CombatPanel</w:t>
       </w:r>
+      <w:proofErr w:type="spellEnd"/>
       <w:r>
         <w:rPr>
           <w:lang w:eastAsia="it-IT"/>
@@ -9138,12 +9258,20 @@
         </w:numPr>
         <w:ind w:left="426" w:hanging="142"/>
       </w:pPr>
+      <w:proofErr w:type="spellStart"/>
       <w:proofErr w:type="gramStart"/>
       <w:r>
         <w:rPr>
           <w:rFonts w:ascii="Courier New" w:hAnsi="Courier New" w:cs="Courier New"/>
         </w:rPr>
-        <w:t>setFight(</w:t>
+        <w:t>setFight</w:t>
+      </w:r>
+      <w:proofErr w:type="spellEnd"/>
+      <w:r>
+        <w:rPr>
+          <w:rFonts w:ascii="Courier New" w:hAnsi="Courier New" w:cs="Courier New"/>
+        </w:rPr>
+        <w:t>(</w:t>
       </w:r>
       <w:proofErr w:type="gramEnd"/>
       <w:r>
@@ -9174,6 +9302,7 @@
       <w:r>
         <w:t xml:space="preserve">, </w:t>
       </w:r>
+      <w:proofErr w:type="spellStart"/>
       <w:r>
         <w:rPr>
           <w:i/>
@@ -9181,6 +9310,7 @@
         </w:rPr>
         <w:t>Ability</w:t>
       </w:r>
+      <w:proofErr w:type="spellEnd"/>
       <w:r>
         <w:t xml:space="preserve">, </w:t>
       </w:r>
@@ -9204,12 +9334,20 @@
         </w:numPr>
         <w:ind w:left="426" w:hanging="142"/>
       </w:pPr>
+      <w:proofErr w:type="spellStart"/>
       <w:proofErr w:type="gramStart"/>
       <w:r>
         <w:rPr>
           <w:rFonts w:ascii="Courier New" w:hAnsi="Courier New" w:cs="Courier New"/>
         </w:rPr>
-        <w:t>setAbility(</w:t>
+        <w:t>setAbility</w:t>
+      </w:r>
+      <w:proofErr w:type="spellEnd"/>
+      <w:r>
+        <w:rPr>
+          <w:rFonts w:ascii="Courier New" w:hAnsi="Courier New" w:cs="Courier New"/>
+        </w:rPr>
+        <w:t>(</w:t>
       </w:r>
       <w:proofErr w:type="gramEnd"/>
       <w:r>
@@ -9224,6 +9362,7 @@
       <w:r>
         <w:t xml:space="preserve"> imposta/scambia in “Pulsanti di combattimento” un pannello specifico per le abilità con i relativi pulsanti, i quali: </w:t>
       </w:r>
+      <w:proofErr w:type="spellStart"/>
       <w:r>
         <w:rPr>
           <w:i/>
@@ -9231,6 +9370,7 @@
         </w:rPr>
         <w:t>Healing</w:t>
       </w:r>
+      <w:proofErr w:type="spellEnd"/>
       <w:r>
         <w:t xml:space="preserve">, </w:t>
       </w:r>
@@ -9244,12 +9384,21 @@
       <w:r>
         <w:t xml:space="preserve">, </w:t>
       </w:r>
+      <w:proofErr w:type="spellStart"/>
       <w:r>
         <w:rPr>
           <w:i/>
           <w:iCs/>
         </w:rPr>
-        <w:t>Cursed Attack</w:t>
+        <w:t>Cursed</w:t>
+      </w:r>
+      <w:proofErr w:type="spellEnd"/>
+      <w:r>
+        <w:rPr>
+          <w:i/>
+          <w:iCs/>
+        </w:rPr>
+        <w:t xml:space="preserve"> Attack</w:t>
       </w:r>
       <w:r>
         <w:t xml:space="preserve">, </w:t>
@@ -9274,12 +9423,20 @@
         </w:numPr>
         <w:ind w:left="426" w:right="-285" w:hanging="142"/>
       </w:pPr>
+      <w:proofErr w:type="spellStart"/>
       <w:proofErr w:type="gramStart"/>
       <w:r>
         <w:rPr>
           <w:rFonts w:ascii="Courier New" w:hAnsi="Courier New" w:cs="Courier New"/>
         </w:rPr>
-        <w:t>scaleTile(</w:t>
+        <w:t>scaleTile</w:t>
+      </w:r>
+      <w:proofErr w:type="spellEnd"/>
+      <w:r>
+        <w:rPr>
+          <w:rFonts w:ascii="Courier New" w:hAnsi="Courier New" w:cs="Courier New"/>
+        </w:rPr>
+        <w:t>(</w:t>
       </w:r>
       <w:proofErr w:type="gramEnd"/>
       <w:r>
@@ -9292,7 +9449,15 @@
         <w:t>,</w:t>
       </w:r>
       <w:r>
-        <w:t xml:space="preserve"> ridimensiona il tile del nemico che va impostato al centro;</w:t>
+        <w:t xml:space="preserve"> ridimensiona il </w:t>
+      </w:r>
+      <w:proofErr w:type="spellStart"/>
+      <w:r>
+        <w:t>tile</w:t>
+      </w:r>
+      <w:proofErr w:type="spellEnd"/>
+      <w:r>
+        <w:t xml:space="preserve"> del nemico che va impostato al centro;</w:t>
       </w:r>
     </w:p>
     <w:p>
@@ -9373,15 +9538,15 @@
           <w:noProof/>
         </w:rPr>
         <w:drawing>
-          <wp:anchor distT="0" distB="0" distL="114300" distR="114300" simplePos="0" relativeHeight="251658240" behindDoc="0" locked="0" layoutInCell="1" allowOverlap="1" wp14:anchorId="396FE2DB" wp14:editId="686305E0">
+          <wp:anchor distT="0" distB="0" distL="114300" distR="114300" simplePos="0" relativeHeight="251658240" behindDoc="0" locked="0" layoutInCell="1" allowOverlap="1" wp14:anchorId="396FE2DB" wp14:editId="7D0A791C">
             <wp:simplePos x="0" y="0"/>
             <wp:positionH relativeFrom="column">
-              <wp:posOffset>3829050</wp:posOffset>
+              <wp:posOffset>3832860</wp:posOffset>
             </wp:positionH>
             <wp:positionV relativeFrom="paragraph">
-              <wp:posOffset>246380</wp:posOffset>
+              <wp:posOffset>290830</wp:posOffset>
             </wp:positionV>
-            <wp:extent cx="2580005" cy="2839720"/>
+            <wp:extent cx="2580005" cy="2744470"/>
             <wp:effectExtent l="0" t="0" r="0" b="0"/>
             <wp:wrapSquare wrapText="bothSides"/>
             <wp:docPr id="106" name="Immagine 106"/>
@@ -9392,20 +9557,19 @@
               <a:graphicData uri="http://schemas.openxmlformats.org/drawingml/2006/picture">
                 <pic:pic xmlns:pic="http://schemas.openxmlformats.org/drawingml/2006/picture">
                   <pic:nvPicPr>
-                    <pic:cNvPr id="0" name="Picture 842"/>
+                    <pic:cNvPr id="106" name="Immagine 106"/>
                     <pic:cNvPicPr>
                       <a:picLocks noChangeAspect="1" noChangeArrowheads="1"/>
                     </pic:cNvPicPr>
                   </pic:nvPicPr>
                   <pic:blipFill>
-                    <a:blip r:embed="rId31" cstate="print">
+                    <a:blip r:embed="rId31">
                       <a:extLst>
                         <a:ext uri="{28A0092B-C50C-407E-A947-70E740481C1C}">
                           <a14:useLocalDpi xmlns:a14="http://schemas.microsoft.com/office/drawing/2010/main" val="0"/>
                         </a:ext>
                       </a:extLst>
                     </a:blip>
-                    <a:srcRect/>
                     <a:stretch>
                       <a:fillRect/>
                     </a:stretch>
@@ -9413,7 +9577,7 @@
                   <pic:spPr bwMode="auto">
                     <a:xfrm>
                       <a:off x="0" y="0"/>
-                      <a:ext cx="2580005" cy="2839720"/>
+                      <a:ext cx="2580005" cy="2744470"/>
                     </a:xfrm>
                     <a:prstGeom prst="rect">
                       <a:avLst/>
@@ -9479,6 +9643,7 @@
         </w:rPr>
         <w:t xml:space="preserve">La classe </w:t>
       </w:r>
+      <w:proofErr w:type="spellStart"/>
       <w:r>
         <w:rPr>
           <w:rFonts w:ascii="Courier New" w:hAnsi="Courier New" w:cs="Courier New"/>
@@ -9486,12 +9651,14 @@
         </w:rPr>
         <w:t>CollisionListener</w:t>
       </w:r>
+      <w:proofErr w:type="spellEnd"/>
       <w:r>
         <w:rPr>
           <w:lang w:eastAsia="it-IT"/>
         </w:rPr>
         <w:t xml:space="preserve"> si mette in ascolto della classe </w:t>
       </w:r>
+      <w:proofErr w:type="spellStart"/>
       <w:r>
         <w:rPr>
           <w:rFonts w:ascii="Courier New" w:hAnsi="Courier New" w:cs="Courier New"/>
@@ -9499,11 +9666,26 @@
         </w:rPr>
         <w:t>LevelController</w:t>
       </w:r>
-      <w:r>
-        <w:rPr>
-          <w:lang w:eastAsia="it-IT"/>
-        </w:rPr>
-        <w:t xml:space="preserve">, il listener dopodiché, non appena avviene una collisione con lo Sprite di un Mob, avvia il metodo </w:t>
+      <w:proofErr w:type="spellEnd"/>
+      <w:r>
+        <w:rPr>
+          <w:lang w:eastAsia="it-IT"/>
+        </w:rPr>
+        <w:t xml:space="preserve">, il </w:t>
+      </w:r>
+      <w:proofErr w:type="spellStart"/>
+      <w:r>
+        <w:rPr>
+          <w:lang w:eastAsia="it-IT"/>
+        </w:rPr>
+        <w:t>listener</w:t>
+      </w:r>
+      <w:proofErr w:type="spellEnd"/>
+      <w:r>
+        <w:rPr>
+          <w:lang w:eastAsia="it-IT"/>
+        </w:rPr>
+        <w:t xml:space="preserve"> dopodiché, non appena avviene una collisione con lo Sprite di un Mob, avvia il metodo </w:t>
       </w:r>
       <w:proofErr w:type="gramStart"/>
       <w:r>
@@ -9531,20 +9713,25 @@
         <w:rPr>
           <w:lang w:eastAsia="it-IT"/>
         </w:rPr>
-        <w:t xml:space="preserve"> (effettuando prima di tutto un controllo con l’enumeration </w:t>
-      </w:r>
-      <w:r>
-        <w:rPr>
-          <w:rFonts w:ascii="Courier New" w:hAnsi="Courier New" w:cs="Courier New"/>
-          <w:lang w:eastAsia="it-IT"/>
-        </w:rPr>
-        <w:t>EntityType</w:t>
-      </w:r>
-      <w:r>
-        <w:rPr>
-          <w:lang w:eastAsia="it-IT"/>
-        </w:rPr>
-        <w:t xml:space="preserve"> per capire il tipo di Sprite cui ci si scontra) avvia la </w:t>
+        <w:t xml:space="preserve"> (controllando il tipo di entità con </w:t>
+      </w:r>
+      <w:r>
+        <w:rPr>
+          <w:lang w:eastAsia="it-IT"/>
+        </w:rPr>
+        <w:t>cui ci si scontra</w:t>
+      </w:r>
+      <w:r>
+        <w:rPr>
+          <w:lang w:eastAsia="it-IT"/>
+        </w:rPr>
+        <w:t xml:space="preserve">) </w:t>
+      </w:r>
+      <w:r>
+        <w:rPr>
+          <w:lang w:eastAsia="it-IT"/>
+        </w:rPr>
+        <w:t xml:space="preserve">avvia la </w:t>
       </w:r>
       <w:r>
         <w:rPr>
@@ -9572,6 +9759,7 @@
           <w:lang w:eastAsia="it-IT"/>
         </w:rPr>
       </w:pPr>
+      <w:proofErr w:type="spellStart"/>
       <w:r>
         <w:rPr>
           <w:rFonts w:ascii="Courier New" w:hAnsi="Courier New" w:cs="Courier New"/>
@@ -9579,6 +9767,7 @@
         </w:rPr>
         <w:t>MobListener</w:t>
       </w:r>
+      <w:proofErr w:type="spellEnd"/>
       <w:r>
         <w:rPr>
           <w:lang w:eastAsia="it-IT"/>
@@ -9604,6 +9793,7 @@
         </w:rPr>
         <w:t xml:space="preserve">Una lista, </w:t>
       </w:r>
+      <w:proofErr w:type="spellStart"/>
       <w:r>
         <w:rPr>
           <w:rFonts w:ascii="Courier New" w:hAnsi="Courier New" w:cs="Courier New"/>
@@ -9611,6 +9801,7 @@
         </w:rPr>
         <w:t>dataEntity</w:t>
       </w:r>
+      <w:proofErr w:type="spellEnd"/>
       <w:r>
         <w:rPr>
           <w:lang w:eastAsia="it-IT"/>
@@ -9630,7 +9821,6 @@
           <w:lang w:eastAsia="it-IT"/>
         </w:rPr>
       </w:pPr>
-      <w:proofErr w:type="gramStart"/>
       <w:r>
         <w:rPr>
           <w:rFonts w:ascii="Courier New" w:hAnsi="Courier New" w:cs="Courier New"/>
@@ -9643,29 +9833,23 @@
           <w:rFonts w:ascii="Courier New" w:hAnsi="Courier New" w:cs="Courier New"/>
           <w:lang w:eastAsia="it-IT"/>
         </w:rPr>
-        <w:t>pdate(</w:t>
-      </w:r>
-      <w:proofErr w:type="gramEnd"/>
+        <w:t>pdate()</w:t>
+      </w:r>
+      <w:r>
+        <w:rPr>
+          <w:lang w:eastAsia="it-IT"/>
+        </w:rPr>
+        <w:t xml:space="preserve">, che trasferisce i dati del Mob al </w:t>
+      </w:r>
+      <w:proofErr w:type="spellStart"/>
       <w:r>
         <w:rPr>
           <w:rFonts w:ascii="Courier New" w:hAnsi="Courier New" w:cs="Courier New"/>
           <w:lang w:eastAsia="it-IT"/>
         </w:rPr>
-        <w:t>)</w:t>
-      </w:r>
-      <w:r>
-        <w:rPr>
-          <w:lang w:eastAsia="it-IT"/>
-        </w:rPr>
-        <w:t xml:space="preserve">, che trasferisce i dati del Mob al </w:t>
-      </w:r>
-      <w:r>
-        <w:rPr>
-          <w:rFonts w:ascii="Courier New" w:hAnsi="Courier New" w:cs="Courier New"/>
-          <w:lang w:eastAsia="it-IT"/>
-        </w:rPr>
         <w:t>GameController</w:t>
       </w:r>
+      <w:proofErr w:type="spellEnd"/>
       <w:r>
         <w:rPr>
           <w:lang w:eastAsia="it-IT"/>
@@ -9721,6 +9905,7 @@
           <w:sz w:val="24"/>
           <w:szCs w:val="24"/>
         </w:rPr>
+        <w:lastRenderedPageBreak/>
         <w:t>Secondo S</w:t>
       </w:r>
       <w:r>
@@ -9775,11 +9960,19 @@
           <w:rFonts w:cstheme="minorHAnsi"/>
         </w:rPr>
       </w:pPr>
+      <w:proofErr w:type="spellStart"/>
       <w:r>
         <w:rPr>
           <w:rFonts w:cstheme="minorHAnsi"/>
         </w:rPr>
-        <w:t xml:space="preserve">View: </w:t>
+        <w:t>View</w:t>
+      </w:r>
+      <w:proofErr w:type="spellEnd"/>
+      <w:r>
+        <w:rPr>
+          <w:rFonts w:cstheme="minorHAnsi"/>
+        </w:rPr>
+        <w:t xml:space="preserve">: </w:t>
       </w:r>
       <w:r>
         <w:rPr>
@@ -9811,7 +10004,23 @@
           <w:rFonts w:eastAsia="Times New Roman" w:cstheme="minorHAnsi"/>
           <w:lang w:eastAsia="it-IT"/>
         </w:rPr>
-        <w:t xml:space="preserve">Business logic: </w:t>
+        <w:t xml:space="preserve">Business </w:t>
+      </w:r>
+      <w:proofErr w:type="spellStart"/>
+      <w:r>
+        <w:rPr>
+          <w:rFonts w:eastAsia="Times New Roman" w:cstheme="minorHAnsi"/>
+          <w:lang w:eastAsia="it-IT"/>
+        </w:rPr>
+        <w:t>logic</w:t>
+      </w:r>
+      <w:proofErr w:type="spellEnd"/>
+      <w:r>
+        <w:rPr>
+          <w:rFonts w:eastAsia="Times New Roman" w:cstheme="minorHAnsi"/>
+          <w:lang w:eastAsia="it-IT"/>
+        </w:rPr>
+        <w:t xml:space="preserve">: </w:t>
       </w:r>
       <w:r>
         <w:rPr>
@@ -9853,12 +10062,21 @@
           <w:rFonts w:cstheme="minorHAnsi"/>
         </w:rPr>
       </w:pPr>
+      <w:proofErr w:type="spellStart"/>
       <w:r>
         <w:rPr>
           <w:rFonts w:eastAsia="Times New Roman" w:cstheme="minorHAnsi"/>
           <w:lang w:eastAsia="it-IT"/>
         </w:rPr>
-        <w:t>View: Dialoghi;</w:t>
+        <w:t>View</w:t>
+      </w:r>
+      <w:proofErr w:type="spellEnd"/>
+      <w:r>
+        <w:rPr>
+          <w:rFonts w:eastAsia="Times New Roman" w:cstheme="minorHAnsi"/>
+          <w:lang w:eastAsia="it-IT"/>
+        </w:rPr>
+        <w:t>: Dialoghi;</w:t>
       </w:r>
     </w:p>
     <w:p>
@@ -10003,7 +10221,21 @@
         <w:rPr>
           <w:lang w:eastAsia="it-IT"/>
         </w:rPr>
-        <w:t xml:space="preserve">Per la View: </w:t>
+        <w:t xml:space="preserve">Per la </w:t>
+      </w:r>
+      <w:proofErr w:type="spellStart"/>
+      <w:r>
+        <w:rPr>
+          <w:lang w:eastAsia="it-IT"/>
+        </w:rPr>
+        <w:t>View</w:t>
+      </w:r>
+      <w:proofErr w:type="spellEnd"/>
+      <w:r>
+        <w:rPr>
+          <w:lang w:eastAsia="it-IT"/>
+        </w:rPr>
+        <w:t xml:space="preserve">: </w:t>
       </w:r>
       <w:r>
         <w:rPr>
@@ -10056,23 +10288,37 @@
         <w:rPr>
           <w:lang w:eastAsia="it-IT"/>
         </w:rPr>
-        <w:t xml:space="preserve">La classe CombatPanel non fa altro che richiamare il metodo </w:t>
-      </w:r>
-      <w:proofErr w:type="gramStart"/>
+        <w:t xml:space="preserve">La classe </w:t>
+      </w:r>
+      <w:proofErr w:type="spellStart"/>
+      <w:r>
+        <w:rPr>
+          <w:lang w:eastAsia="it-IT"/>
+        </w:rPr>
+        <w:t>CombatPanel</w:t>
+      </w:r>
+      <w:proofErr w:type="spellEnd"/>
+      <w:r>
+        <w:rPr>
+          <w:lang w:eastAsia="it-IT"/>
+        </w:rPr>
+        <w:t xml:space="preserve"> non fa altro che richiamare il metodo </w:t>
+      </w:r>
+      <w:proofErr w:type="spellStart"/>
       <w:r>
         <w:rPr>
           <w:rFonts w:ascii="Courier New" w:hAnsi="Courier New" w:cs="Courier New"/>
           <w:lang w:eastAsia="it-IT"/>
         </w:rPr>
-        <w:t>setAbility(</w:t>
-      </w:r>
-      <w:proofErr w:type="gramEnd"/>
+        <w:t>setAbility</w:t>
+      </w:r>
+      <w:proofErr w:type="spellEnd"/>
       <w:r>
         <w:rPr>
           <w:rFonts w:ascii="Courier New" w:hAnsi="Courier New" w:cs="Courier New"/>
           <w:lang w:eastAsia="it-IT"/>
         </w:rPr>
-        <w:t>)</w:t>
+        <w:t>()</w:t>
       </w:r>
       <w:r>
         <w:rPr>
@@ -10083,6 +10329,7 @@
       <w:r>
         <w:t xml:space="preserve">imposta/scambia in “Pulsanti di combattimento” un pannello specifico per le abilità con i relativi pulsanti, i quali: </w:t>
       </w:r>
+      <w:proofErr w:type="spellStart"/>
       <w:r>
         <w:rPr>
           <w:i/>
@@ -10090,6 +10337,7 @@
         </w:rPr>
         <w:t>Healing</w:t>
       </w:r>
+      <w:proofErr w:type="spellEnd"/>
       <w:r>
         <w:t xml:space="preserve">, </w:t>
       </w:r>
@@ -10103,12 +10351,21 @@
       <w:r>
         <w:t xml:space="preserve">, </w:t>
       </w:r>
+      <w:proofErr w:type="spellStart"/>
       <w:r>
         <w:rPr>
           <w:i/>
           <w:iCs/>
         </w:rPr>
-        <w:t>Cursed Attack</w:t>
+        <w:t>Cursed</w:t>
+      </w:r>
+      <w:proofErr w:type="spellEnd"/>
+      <w:r>
+        <w:rPr>
+          <w:i/>
+          <w:iCs/>
+        </w:rPr>
+        <w:t xml:space="preserve"> Attack</w:t>
       </w:r>
       <w:r>
         <w:t xml:space="preserve">, </w:t>
@@ -10252,21 +10509,25 @@
       <w:r>
         <w:t xml:space="preserve"> inoltre implementa la classe </w:t>
       </w:r>
+      <w:proofErr w:type="spellStart"/>
       <w:r>
         <w:rPr>
           <w:rFonts w:ascii="Courier New" w:hAnsi="Courier New" w:cs="Courier New"/>
         </w:rPr>
         <w:t>NPCSprite</w:t>
       </w:r>
+      <w:proofErr w:type="spellEnd"/>
       <w:r>
         <w:t xml:space="preserve">, la quale questa detiene i dati riguardo gli Sprite e i relativi metodi </w:t>
       </w:r>
+      <w:proofErr w:type="spellStart"/>
       <w:r>
         <w:rPr>
           <w:rFonts w:ascii="Courier New" w:hAnsi="Courier New" w:cs="Courier New"/>
         </w:rPr>
         <w:t>get</w:t>
       </w:r>
+      <w:proofErr w:type="spellEnd"/>
       <w:r>
         <w:t xml:space="preserve"> per la loro restituzione.</w:t>
       </w:r>
@@ -10276,15 +10537,15 @@
         <w:ind w:left="284"/>
       </w:pPr>
       <w:r>
-        <w:t xml:space="preserve">A seguire vengono mostrati </w:t>
-      </w:r>
-      <w:proofErr w:type="gramStart"/>
-      <w:r>
-        <w:t>i codice</w:t>
-      </w:r>
-      <w:proofErr w:type="gramEnd"/>
-      <w:r>
-        <w:t xml:space="preserve"> della Business Logic appena descritta.</w:t>
+        <w:t xml:space="preserve">A seguire vengono mostrati i codice della Business </w:t>
+      </w:r>
+      <w:proofErr w:type="spellStart"/>
+      <w:r>
+        <w:t>Logic</w:t>
+      </w:r>
+      <w:proofErr w:type="spellEnd"/>
+      <w:r>
+        <w:t xml:space="preserve"> appena descritta.</w:t>
       </w:r>
     </w:p>
     <w:p>
@@ -10297,6 +10558,10 @@
         <w:ind w:left="284"/>
       </w:pPr>
       <w:r>
+        <w:rPr>
+          <w:noProof/>
+        </w:rPr>
+        <w:lastRenderedPageBreak/>
         <w:drawing>
           <wp:inline distT="0" distB="0" distL="0" distR="0" wp14:anchorId="382C1E1D" wp14:editId="4A57DED2">
             <wp:extent cx="6120130" cy="3792855"/>
@@ -10344,6 +10609,9 @@
         <w:ind w:left="284"/>
       </w:pPr>
       <w:r>
+        <w:rPr>
+          <w:noProof/>
+        </w:rPr>
         <w:drawing>
           <wp:inline distT="0" distB="0" distL="0" distR="0" wp14:anchorId="1E779383" wp14:editId="47FC9604">
             <wp:extent cx="6120130" cy="3255010"/>
@@ -10399,16 +10667,17 @@
         <w:rPr>
           <w:noProof/>
         </w:rPr>
+        <w:lastRenderedPageBreak/>
         <w:drawing>
-          <wp:anchor distT="0" distB="0" distL="114300" distR="114300" simplePos="0" relativeHeight="251662336" behindDoc="0" locked="0" layoutInCell="1" allowOverlap="1" wp14:anchorId="1208FDD1" wp14:editId="248E8468">
+          <wp:anchor distT="0" distB="0" distL="114300" distR="114300" simplePos="0" relativeHeight="251662336" behindDoc="0" locked="0" layoutInCell="1" allowOverlap="1" wp14:anchorId="1208FDD1" wp14:editId="1DE1619D">
             <wp:simplePos x="0" y="0"/>
             <wp:positionH relativeFrom="column">
-              <wp:posOffset>3444240</wp:posOffset>
+              <wp:posOffset>3442335</wp:posOffset>
             </wp:positionH>
             <wp:positionV relativeFrom="paragraph">
-              <wp:posOffset>0</wp:posOffset>
+              <wp:posOffset>42545</wp:posOffset>
             </wp:positionV>
-            <wp:extent cx="2580005" cy="2839720"/>
+            <wp:extent cx="2580005" cy="2744470"/>
             <wp:effectExtent l="0" t="0" r="0" b="0"/>
             <wp:wrapSquare wrapText="bothSides"/>
             <wp:docPr id="107" name="Immagine 107"/>
@@ -10419,20 +10688,19 @@
               <a:graphicData uri="http://schemas.openxmlformats.org/drawingml/2006/picture">
                 <pic:pic xmlns:pic="http://schemas.openxmlformats.org/drawingml/2006/picture">
                   <pic:nvPicPr>
-                    <pic:cNvPr id="0" name="Picture 842"/>
+                    <pic:cNvPr id="107" name="Immagine 107"/>
                     <pic:cNvPicPr>
                       <a:picLocks noChangeAspect="1" noChangeArrowheads="1"/>
                     </pic:cNvPicPr>
                   </pic:nvPicPr>
                   <pic:blipFill>
-                    <a:blip r:embed="rId31" cstate="print">
+                    <a:blip r:embed="rId31">
                       <a:extLst>
                         <a:ext uri="{28A0092B-C50C-407E-A947-70E740481C1C}">
                           <a14:useLocalDpi xmlns:a14="http://schemas.microsoft.com/office/drawing/2010/main" val="0"/>
                         </a:ext>
                       </a:extLst>
                     </a:blip>
-                    <a:srcRect/>
                     <a:stretch>
                       <a:fillRect/>
                     </a:stretch>
@@ -10440,7 +10708,7 @@
                   <pic:spPr bwMode="auto">
                     <a:xfrm>
                       <a:off x="0" y="0"/>
-                      <a:ext cx="2580005" cy="2839720"/>
+                      <a:ext cx="2580005" cy="2744470"/>
                     </a:xfrm>
                     <a:prstGeom prst="rect">
                       <a:avLst/>
@@ -10466,8 +10734,29 @@
         <w:rPr>
           <w:lang w:eastAsia="it-IT"/>
         </w:rPr>
-        <w:t xml:space="preserve">Il Controller dei Dialoghi segue la stessa logica del combattimento, questa volta però l’enumeration identifica che il tipo di collisione e con un NPC, quindi notificherà la classe </w:t>
-      </w:r>
+        <w:t xml:space="preserve">Il Controller dei Dialoghi segue la stessa logica del combattimento, questa volta però </w:t>
+      </w:r>
+      <w:r>
+        <w:rPr>
+          <w:lang w:eastAsia="it-IT"/>
+        </w:rPr>
+        <w:t xml:space="preserve">si ha una </w:t>
+      </w:r>
+      <w:proofErr w:type="gramStart"/>
+      <w:r>
+        <w:rPr>
+          <w:lang w:eastAsia="it-IT"/>
+        </w:rPr>
+        <w:t>collisione  con</w:t>
+      </w:r>
+      <w:proofErr w:type="gramEnd"/>
+      <w:r>
+        <w:rPr>
+          <w:lang w:eastAsia="it-IT"/>
+        </w:rPr>
+        <w:t xml:space="preserve"> un NPC, quindi notificherà la classe </w:t>
+      </w:r>
+      <w:proofErr w:type="spellStart"/>
       <w:r>
         <w:rPr>
           <w:rFonts w:ascii="Courier New" w:hAnsi="Courier New" w:cs="Courier New"/>
@@ -10475,25 +10764,12 @@
         </w:rPr>
         <w:t>NPCListener</w:t>
       </w:r>
-      <w:r>
-        <w:rPr>
-          <w:lang w:eastAsia="it-IT"/>
-        </w:rPr>
-        <w:t xml:space="preserve"> e chiamerà il metodo </w:t>
-      </w:r>
-      <w:proofErr w:type="gramStart"/>
-      <w:r>
-        <w:rPr>
-          <w:lang w:eastAsia="it-IT"/>
-        </w:rPr>
-        <w:t>update(</w:t>
-      </w:r>
-      <w:proofErr w:type="gramEnd"/>
-      <w:r>
-        <w:rPr>
-          <w:lang w:eastAsia="it-IT"/>
-        </w:rPr>
-        <w:t>).</w:t>
+      <w:proofErr w:type="spellEnd"/>
+      <w:r>
+        <w:rPr>
+          <w:lang w:eastAsia="it-IT"/>
+        </w:rPr>
+        <w:t xml:space="preserve"> e chiamerà il metodo update().</w:t>
       </w:r>
     </w:p>
     <w:p>
@@ -10503,6 +10779,7 @@
           <w:lang w:eastAsia="it-IT"/>
         </w:rPr>
       </w:pPr>
+      <w:proofErr w:type="spellStart"/>
       <w:r>
         <w:rPr>
           <w:rFonts w:ascii="Courier New" w:hAnsi="Courier New" w:cs="Courier New"/>
@@ -10524,6 +10801,7 @@
         </w:rPr>
         <w:t>Listener</w:t>
       </w:r>
+      <w:proofErr w:type="spellEnd"/>
       <w:r>
         <w:rPr>
           <w:lang w:eastAsia="it-IT"/>
@@ -10547,19 +10825,7 @@
         <w:rPr>
           <w:lang w:eastAsia="it-IT"/>
         </w:rPr>
-        <w:t xml:space="preserve">Una </w:t>
-      </w:r>
-      <w:r>
-        <w:rPr>
-          <w:lang w:eastAsia="it-IT"/>
-        </w:rPr>
-        <w:t>classe</w:t>
-      </w:r>
-      <w:r>
-        <w:rPr>
-          <w:lang w:eastAsia="it-IT"/>
-        </w:rPr>
-        <w:t xml:space="preserve">, </w:t>
+        <w:t xml:space="preserve">Una classe, </w:t>
       </w:r>
       <w:r>
         <w:rPr>
@@ -10572,19 +10838,7 @@
         <w:rPr>
           <w:lang w:eastAsia="it-IT"/>
         </w:rPr>
-        <w:t xml:space="preserve">, che </w:t>
-      </w:r>
-      <w:r>
-        <w:rPr>
-          <w:lang w:eastAsia="it-IT"/>
-        </w:rPr>
-        <w:t>detiene tutte le informazioni relative al dialogo</w:t>
-      </w:r>
-      <w:r>
-        <w:rPr>
-          <w:lang w:eastAsia="it-IT"/>
-        </w:rPr>
-        <w:t>;</w:t>
+        <w:t>, che detiene tutte le informazioni relative al dialogo;</w:t>
       </w:r>
     </w:p>
     <w:p>
@@ -10616,20 +10870,9 @@
         <w:rPr>
           <w:lang w:eastAsia="it-IT"/>
         </w:rPr>
-        <w:t xml:space="preserve">, che trasferisce i dati </w:t>
-      </w:r>
-      <w:r>
-        <w:rPr>
-          <w:lang w:eastAsia="it-IT"/>
-        </w:rPr>
-        <w:t xml:space="preserve">dell’NPC </w:t>
-      </w:r>
-      <w:r>
-        <w:rPr>
-          <w:lang w:eastAsia="it-IT"/>
-        </w:rPr>
-        <w:t xml:space="preserve">al </w:t>
-      </w:r>
+        <w:t xml:space="preserve">, che trasferisce i dati dell’NPC al </w:t>
+      </w:r>
+      <w:proofErr w:type="spellStart"/>
       <w:r>
         <w:rPr>
           <w:rFonts w:ascii="Courier New" w:hAnsi="Courier New" w:cs="Courier New"/>
@@ -10637,29 +10880,12 @@
         </w:rPr>
         <w:t>GameController</w:t>
       </w:r>
-      <w:r>
-        <w:rPr>
-          <w:lang w:eastAsia="it-IT"/>
-        </w:rPr>
-        <w:t xml:space="preserve"> </w:t>
-      </w:r>
-      <w:r>
-        <w:rPr>
-          <w:lang w:eastAsia="it-IT"/>
-        </w:rPr>
-        <w:t>ch</w:t>
-      </w:r>
-      <w:r>
-        <w:rPr>
-          <w:lang w:eastAsia="it-IT"/>
-        </w:rPr>
-        <w:t>e avvi</w:t>
-      </w:r>
-      <w:r>
-        <w:rPr>
-          <w:lang w:eastAsia="it-IT"/>
-        </w:rPr>
-        <w:t>erà una nuova finestra, mantenendo la finestra del mondo intatto.</w:t>
+      <w:proofErr w:type="spellEnd"/>
+      <w:r>
+        <w:rPr>
+          <w:lang w:eastAsia="it-IT"/>
+        </w:rPr>
+        <w:t xml:space="preserve"> che avvierà una nuova finestra, mantenendo la finestra del mondo intatto.</w:t>
       </w:r>
     </w:p>
     <w:p>
@@ -10679,6 +10905,9 @@
     </w:p>
     <w:p>
       <w:r>
+        <w:rPr>
+          <w:noProof/>
+        </w:rPr>
         <w:drawing>
           <wp:inline distT="0" distB="0" distL="0" distR="0" wp14:anchorId="57F47DDA" wp14:editId="44D8AF66">
             <wp:extent cx="6120130" cy="4271010"/>
@@ -10731,6 +10960,10 @@
         <w:ind w:left="284" w:hanging="284"/>
       </w:pPr>
       <w:r>
+        <w:rPr>
+          <w:noProof/>
+        </w:rPr>
+        <w:lastRenderedPageBreak/>
         <w:drawing>
           <wp:anchor distT="0" distB="0" distL="114300" distR="114300" simplePos="0" relativeHeight="251665408" behindDoc="0" locked="0" layoutInCell="1" allowOverlap="1" wp14:anchorId="2C479110" wp14:editId="3A8A8CD2">
             <wp:simplePos x="0" y="0"/>
@@ -10788,7 +11021,15 @@
         </w:drawing>
       </w:r>
       <w:r>
-        <w:t>Per la View: Dialoghi si è tenuto è osservato che non è necessario l’intero cambiamento del pannello della finestra di gioco, si è pensato quindi l’apertura di un’ulteriore finestra temporanea dove avviene il dialogo stesso e poi chiusa</w:t>
+        <w:t xml:space="preserve">Per la </w:t>
+      </w:r>
+      <w:proofErr w:type="spellStart"/>
+      <w:r>
+        <w:t>View</w:t>
+      </w:r>
+      <w:proofErr w:type="spellEnd"/>
+      <w:r>
+        <w:t>: Dialoghi si è tenuto è osservato che non è necessario l’intero cambiamento del pannello della finestra di gioco, si è pensato quindi l’apertura di un’ulteriore finestra temporanea dove avviene il dialogo stesso e poi chiusa</w:t>
       </w:r>
       <w:r>
         <w:t xml:space="preserve"> (vedi figura per lo schema)</w:t>
@@ -10878,63 +11119,36 @@
         <w:rPr>
           <w:lang w:eastAsia="it-IT"/>
         </w:rPr>
-        <w:t>L’implementazione di tale schema</w:t>
-      </w:r>
-      <w:r>
-        <w:rPr>
-          <w:lang w:eastAsia="it-IT"/>
-        </w:rPr>
-        <w:t xml:space="preserve"> avviene </w:t>
-      </w:r>
-      <w:r>
-        <w:rPr>
-          <w:lang w:eastAsia="it-IT"/>
-        </w:rPr>
-        <w:t xml:space="preserve">nella classe </w:t>
-      </w:r>
+        <w:t xml:space="preserve">L’implementazione di tale schema avviene nella classe </w:t>
+      </w:r>
+      <w:proofErr w:type="spellStart"/>
       <w:r>
         <w:rPr>
           <w:rFonts w:ascii="Courier New" w:hAnsi="Courier New" w:cs="Courier New"/>
           <w:lang w:eastAsia="it-IT"/>
         </w:rPr>
-        <w:t>Dialog</w:t>
-      </w:r>
-      <w:r>
-        <w:rPr>
-          <w:rFonts w:ascii="Courier New" w:hAnsi="Courier New" w:cs="Courier New"/>
-          <w:lang w:eastAsia="it-IT"/>
-        </w:rPr>
-        <w:t>Panel</w:t>
-      </w:r>
-      <w:r>
-        <w:rPr>
-          <w:lang w:eastAsia="it-IT"/>
-        </w:rPr>
-        <w:t>,</w:t>
-      </w:r>
-      <w:r>
-        <w:rPr>
-          <w:lang w:eastAsia="it-IT"/>
-        </w:rPr>
-        <w:t xml:space="preserve"> si nota che in questa, </w:t>
-      </w:r>
-      <w:r>
-        <w:rPr>
-          <w:lang w:eastAsia="it-IT"/>
-        </w:rPr>
-        <w:t>per l’appunto</w:t>
-      </w:r>
-      <w:r>
-        <w:rPr>
-          <w:lang w:eastAsia="it-IT"/>
-        </w:rPr>
-        <w:t>, è stata introdotta una variabile JFrame dove verrà costruito tutto il dialogo al suo interno e mostrata quando richiamata</w:t>
-      </w:r>
-      <w:r>
-        <w:rPr>
-          <w:lang w:eastAsia="it-IT"/>
-        </w:rPr>
-        <w:t>; per una maggiore visione della classe si descrivono in particolare i seguenti metodi:</w:t>
+        <w:t>DialogPanel</w:t>
+      </w:r>
+      <w:proofErr w:type="spellEnd"/>
+      <w:r>
+        <w:rPr>
+          <w:lang w:eastAsia="it-IT"/>
+        </w:rPr>
+        <w:t xml:space="preserve">, si nota che in questa, per l’appunto, è stata introdotta una variabile </w:t>
+      </w:r>
+      <w:proofErr w:type="spellStart"/>
+      <w:r>
+        <w:rPr>
+          <w:lang w:eastAsia="it-IT"/>
+        </w:rPr>
+        <w:t>JFrame</w:t>
+      </w:r>
+      <w:proofErr w:type="spellEnd"/>
+      <w:r>
+        <w:rPr>
+          <w:lang w:eastAsia="it-IT"/>
+        </w:rPr>
+        <w:t xml:space="preserve"> dove verrà costruito tutto il dialogo al suo interno e mostrata quando richiamata; per una maggiore visione della classe si descrivono in particolare i seguenti metodi:</w:t>
       </w:r>
     </w:p>
     <w:p>
@@ -10946,6 +11160,7 @@
         </w:numPr>
         <w:ind w:left="426" w:hanging="142"/>
       </w:pPr>
+      <w:proofErr w:type="spellStart"/>
       <w:proofErr w:type="gramStart"/>
       <w:r>
         <w:rPr>
@@ -10953,6 +11168,7 @@
         </w:rPr>
         <w:t>showDialog</w:t>
       </w:r>
+      <w:proofErr w:type="spellEnd"/>
       <w:r>
         <w:rPr>
           <w:rFonts w:ascii="Courier New" w:hAnsi="Courier New" w:cs="Courier New"/>
@@ -10967,13 +11183,7 @@
         <w:t>)</w:t>
       </w:r>
       <w:r>
-        <w:t xml:space="preserve">, </w:t>
-      </w:r>
-      <w:r>
-        <w:t>mostra il dialogo costruito non appena avviene una collisione con l’NPC</w:t>
-      </w:r>
-      <w:r>
-        <w:t>;</w:t>
+        <w:t>, mostra il dialogo costruito non appena avviene una collisione con l’NPC;</w:t>
       </w:r>
     </w:p>
     <w:p>
@@ -10985,6 +11195,7 @@
         </w:numPr>
         <w:ind w:left="426" w:hanging="142"/>
       </w:pPr>
+      <w:proofErr w:type="spellStart"/>
       <w:proofErr w:type="gramStart"/>
       <w:r>
         <w:rPr>
@@ -10992,6 +11203,7 @@
         </w:rPr>
         <w:t>closeDialog</w:t>
       </w:r>
+      <w:proofErr w:type="spellEnd"/>
       <w:r>
         <w:rPr>
           <w:rFonts w:ascii="Courier New" w:hAnsi="Courier New" w:cs="Courier New"/>
@@ -11006,10 +11218,7 @@
         <w:t>)</w:t>
       </w:r>
       <w:r>
-        <w:t xml:space="preserve">, </w:t>
-      </w:r>
-      <w:r>
-        <w:t>chiude</w:t>
+        <w:t>, chiude</w:t>
       </w:r>
       <w:r>
         <w:t xml:space="preserve"> il dialogo dopo aver dato una risposta</w:t>
@@ -11072,7 +11281,21 @@
         <w:rPr>
           <w:lang w:eastAsia="it-IT"/>
         </w:rPr>
-        <w:t>Bisogna precisare che gli ultimi due metodi get servono principalmente per sapere il tipo di scelta che viene effettuata, in modo tale da proseguire nel sistema decisionale, il quale porterà vantaggi o svantaggi a secondo della scelta fatta.</w:t>
+        <w:t xml:space="preserve">Bisogna precisare che gli ultimi due metodi </w:t>
+      </w:r>
+      <w:proofErr w:type="spellStart"/>
+      <w:r>
+        <w:rPr>
+          <w:lang w:eastAsia="it-IT"/>
+        </w:rPr>
+        <w:t>get</w:t>
+      </w:r>
+      <w:proofErr w:type="spellEnd"/>
+      <w:r>
+        <w:rPr>
+          <w:lang w:eastAsia="it-IT"/>
+        </w:rPr>
+        <w:t xml:space="preserve"> servono principalmente per sapere il tipo di scelta che viene effettuata, in modo tale da proseguire nel sistema decisionale, il quale porterà vantaggi o svantaggi a secondo della scelta fatta.</w:t>
       </w:r>
     </w:p>
     <w:p>
@@ -11152,6 +11375,7 @@
       </w:r>
       <w:r>
         <w:rPr>
+          <w:noProof/>
           <w:lang w:eastAsia="it-IT"/>
         </w:rPr>
         <w:drawing>
@@ -11223,7 +11447,6 @@
         <w:t>, ad ogni switch di pannello, creava una nuova finestra; identificato il problema si è corretto riottenendo un uso corretto dei pannelli e dello stato di gioco.</w:t>
       </w:r>
     </w:p>
-    <w:p/>
     <w:sectPr>
       <w:pgSz w:w="11906" w:h="16838"/>
       <w:pgMar w:top="1417" w:right="1134" w:bottom="1134" w:left="1134" w:header="708" w:footer="708" w:gutter="0"/>

</xml_diff>